<commit_message>
added project requirements documents
</commit_message>
<xml_diff>
--- a/Acceptance Test Cases.docx
+++ b/Acceptance Test Cases.docx
@@ -14,8 +14,13 @@
       <w:pPr>
         <w:pStyle w:val="Subtitle"/>
       </w:pPr>
-      <w:r>
-        <w:t xml:space="preserve">abcxyz </w:t>
+      <w:proofErr w:type="spellStart"/>
+      <w:r>
+        <w:t>abcxyz</w:t>
+      </w:r>
+      <w:proofErr w:type="spellEnd"/>
+      <w:r>
+        <w:t xml:space="preserve"> </w:t>
       </w:r>
       <w:r>
         <w:t>Scanner</w:t>
@@ -467,31 +472,29 @@
       <w:r>
         <w:t>G</w:t>
       </w:r>
+      <w:r>
+        <w:t>oogle.com</w:t>
+      </w:r>
+    </w:p>
+    <w:p>
+      <w:pPr>
+        <w:pStyle w:val="Heading1"/>
+      </w:pPr>
+      <w:r>
+        <w:t>Test Case 4 – View Network Interfaces</w:t>
+      </w:r>
+    </w:p>
+    <w:p>
+      <w:r>
+        <w:t xml:space="preserve">View network interfaces in program and compare them to the current machine via ipconfig or </w:t>
+      </w:r>
+      <w:proofErr w:type="spellStart"/>
+      <w:r>
+        <w:t>ifconfig</w:t>
+      </w:r>
       <w:bookmarkStart w:id="0" w:name="_GoBack"/>
       <w:bookmarkEnd w:id="0"/>
-      <w:r>
-        <w:t>oogle.com</w:t>
-      </w:r>
-    </w:p>
-    <w:p>
-      <w:pPr>
-        <w:pStyle w:val="Heading1"/>
-      </w:pPr>
-      <w:r>
-        <w:t>Test Case 4 – View Network Interfaces</w:t>
-      </w:r>
-    </w:p>
-    <w:p>
-      <w:pPr>
-        <w:pStyle w:val="ListParagraph"/>
-        <w:numPr>
-          <w:ilvl w:val="0"/>
-          <w:numId w:val="1"/>
-        </w:numPr>
-      </w:pPr>
-      <w:r>
-        <w:t>View network interfaces in program and compare them to the current machine via ipconfig or ifconfig</w:t>
-      </w:r>
+      <w:proofErr w:type="spellEnd"/>
     </w:p>
     <w:p>
       <w:r>
@@ -618,8 +621,13 @@
       </w:r>
       <w:r>
         <w:tab/>
-        <w:t>Network interfaces seen in the console via ifconfig</w:t>
-      </w:r>
+        <w:t xml:space="preserve">Network interfaces seen in the console via </w:t>
+      </w:r>
+      <w:proofErr w:type="spellStart"/>
+      <w:r>
+        <w:t>ifconfig</w:t>
+      </w:r>
+      <w:proofErr w:type="spellEnd"/>
     </w:p>
     <w:p/>
     <w:p/>
@@ -644,13 +652,7 @@
     </w:p>
     <w:p>
       <w:r>
-        <w:t xml:space="preserve">The Scanner </w:t>
-      </w:r>
-      <w:r>
-        <w:t>Port</w:t>
-      </w:r>
-      <w:r>
-        <w:t xml:space="preserve"> filter test was completed by visiting google.com and checking if the header information matched the filtered information in the Scanner.</w:t>
+        <w:t>The Scanner Port filter test was completed by visiting google.com and checking if the header information matched the filtered information in the Scanner.</w:t>
       </w:r>
     </w:p>
     <w:p/>
@@ -715,8 +717,6 @@
       </w:r>
       <w:r>
         <w:tab/>
-      </w:r>
-      <w:r>
         <w:t>Google.com inspect interface displaying the GET header</w:t>
       </w:r>
     </w:p>
@@ -782,21 +782,7 @@
       </w:r>
       <w:r>
         <w:tab/>
-      </w:r>
-      <w:r>
-        <w:t xml:space="preserve">Matching </w:t>
-      </w:r>
-      <w:r>
-        <w:t>Port</w:t>
-      </w:r>
-      <w:r>
-        <w:t xml:space="preserve"> </w:t>
-      </w:r>
-      <w:r>
-        <w:t>destination</w:t>
-      </w:r>
-      <w:r>
-        <w:t xml:space="preserve"> from the </w:t>
+        <w:t xml:space="preserve">Matching Port destination from the </w:t>
       </w:r>
       <w:r>
         <w:t>google.com</w:t>

</xml_diff>